<commit_message>
add new plots and landscape data
</commit_message>
<xml_diff>
--- a/ele_texts/elepaper (14FebMT).docx
+++ b/ele_texts/elepaper (14FebMT).docx
@@ -280,75 +280,356 @@
           <w:szCs w:val="24"/>
         </w:rPr>
       </w:pPr>
-      <w:ins w:id="2" w:author="Maria Thaker" w:date="2018-02-14T04:05:00Z">
-        <w:bookmarkStart w:id="0" w:name="abstract"/>
-        <w:bookmarkEnd w:id="0"/>
-        <w:r>
-          <w:rPr>
-            <w:rFonts w:cs="Times New Roman" w:ascii="Times New Roman" w:hAnsi="Times New Roman"/>
-            <w:sz w:val="24"/>
-            <w:szCs w:val="24"/>
-          </w:rPr>
-          <w:t>Abstract (200 words. Add more methods and results here)</w:t>
-        </w:r>
-      </w:ins>
+      <w:bookmarkStart w:id="0" w:name="abstract"/>
+      <w:bookmarkEnd w:id="0"/>
+      <w:r>
+        <w:rPr>
+          <w:rFonts w:cs="Times New Roman" w:ascii="Times New Roman" w:hAnsi="Times New Roman"/>
+          <w:sz w:val="24"/>
+          <w:szCs w:val="24"/>
+        </w:rPr>
+        <w:t>Abstract (200 words. Add more methods and results here)</w:t>
+      </w:r>
     </w:p>
     <w:p>
       <w:pPr>
         <w:pStyle w:val="FirstParagraph"/>
         <w:spacing w:lineRule="auto" w:line="480"/>
+        <w:rPr/>
+      </w:pPr>
+      <w:r>
+        <w:rPr>
+          <w:rFonts w:cs="Times New Roman" w:ascii="Times New Roman" w:hAnsi="Times New Roman"/>
+          <w:sz w:val="24"/>
+        </w:rPr>
+        <w:t xml:space="preserve">Overheating is a major concern for large mammals, and landscape scale movements to avoid thermal stress may lead to selection for </w:t>
+      </w:r>
+      <w:commentRangeStart w:id="0"/>
+      <w:r>
+        <w:rPr>
+          <w:rFonts w:cs="Times New Roman" w:ascii="Times New Roman" w:hAnsi="Times New Roman"/>
+          <w:sz w:val="24"/>
+        </w:rPr>
+        <w:t>landscape heat-sinks</w:t>
+      </w:r>
+      <w:r>
+        <w:rPr>
+          <w:rFonts w:cs="Times New Roman" w:ascii="Times New Roman" w:hAnsi="Times New Roman"/>
+          <w:sz w:val="24"/>
+        </w:rPr>
+      </w:r>
+      <w:commentRangeEnd w:id="0"/>
+      <w:r>
+        <w:commentReference w:id="0"/>
+      </w:r>
+      <w:r>
+        <w:rPr>
+          <w:rFonts w:cs="Times New Roman" w:ascii="Times New Roman" w:hAnsi="Times New Roman"/>
+          <w:sz w:val="24"/>
+        </w:rPr>
+        <w:t xml:space="preserve">. The movements of savanna elephants </w:t>
+      </w:r>
+      <w:r>
+        <w:rPr>
+          <w:rFonts w:cs="Times New Roman" w:ascii="Times New Roman" w:hAnsi="Times New Roman"/>
+          <w:i/>
+          <w:sz w:val="24"/>
+        </w:rPr>
+        <w:t>Loxodonta africana</w:t>
+      </w:r>
+      <w:r>
+        <w:rPr>
+          <w:rFonts w:cs="Times New Roman" w:ascii="Times New Roman" w:hAnsi="Times New Roman"/>
+          <w:sz w:val="24"/>
+        </w:rPr>
+        <w:t xml:space="preserve"> have received much attention in the context of water dependence. We tracked xx herds of elephants in Kruger National Park, South Africa using GPS collars over a period of xx years, identified habitual water-points, and tested how temperature affected elephant movement strategies. </w:t>
+      </w:r>
+      <w:commentRangeStart w:id="1"/>
+      <w:r>
+        <w:rPr>
+          <w:rFonts w:cs="Times New Roman" w:ascii="Times New Roman" w:hAnsi="Times New Roman"/>
+          <w:sz w:val="24"/>
+        </w:rPr>
+        <w:t xml:space="preserve">We find that elephants are dependent on water sources, and loop back to water-points during the hottest parts of the day. The speed of movement was highest when approaching and leaving water. Elephants move faster and farther when ambient temperatures are high, </w:t>
+      </w:r>
+      <w:r>
+        <w:rPr>
+          <w:rFonts w:cs="Times New Roman" w:ascii="Times New Roman" w:hAnsi="Times New Roman"/>
+          <w:sz w:val="24"/>
+        </w:rPr>
+      </w:r>
+      <w:commentRangeEnd w:id="1"/>
+      <w:r>
+        <w:commentReference w:id="1"/>
+      </w:r>
+      <w:r>
+        <w:rPr>
+          <w:rFonts w:cs="Times New Roman" w:ascii="Times New Roman" w:hAnsi="Times New Roman"/>
+          <w:sz w:val="24"/>
+        </w:rPr>
+        <w:t>which has implications for management decisions that rely on water dependence to control their space use.</w:t>
+      </w:r>
+    </w:p>
+    <w:p>
+      <w:pPr>
+        <w:pStyle w:val="Heading1"/>
+        <w:spacing w:lineRule="auto" w:line="480"/>
         <w:rPr>
           <w:rFonts w:ascii="Times New Roman" w:hAnsi="Times New Roman"/>
         </w:rPr>
       </w:pPr>
-      <w:ins w:id="3" w:author="Maria Thaker" w:date="2018-02-14T04:05:00Z">
+      <w:bookmarkStart w:id="1" w:name="introduction"/>
+      <w:bookmarkEnd w:id="1"/>
+      <w:commentRangeStart w:id="2"/>
+      <w:r>
+        <w:rPr>
+          <w:rFonts w:cs="Times New Roman" w:ascii="Times New Roman" w:hAnsi="Times New Roman"/>
+          <w:sz w:val="24"/>
+          <w:szCs w:val="24"/>
+        </w:rPr>
+        <w:t>Introduction</w:t>
+      </w:r>
+      <w:commentRangeEnd w:id="2"/>
+      <w:r>
+        <w:commentReference w:id="2"/>
+      </w:r>
+      <w:r>
+        <w:rPr>
+          <w:rFonts w:cs="Times New Roman" w:ascii="Times New Roman" w:hAnsi="Times New Roman"/>
+          <w:sz w:val="24"/>
+          <w:szCs w:val="24"/>
+        </w:rPr>
+      </w:r>
+    </w:p>
+    <w:p>
+      <w:pPr>
+        <w:pStyle w:val="FirstParagraph"/>
+        <w:rPr>
+          <w:rFonts w:ascii="Times New Roman" w:hAnsi="Times New Roman" w:cs="Times New Roman"/>
+          <w:sz w:val="24"/>
+        </w:rPr>
+      </w:pPr>
+      <w:commentRangeStart w:id="3"/>
+      <w:r>
+        <w:rPr>
+          <w:rFonts w:cs="Times New Roman" w:ascii="Times New Roman" w:hAnsi="Times New Roman"/>
+          <w:sz w:val="24"/>
+        </w:rPr>
+        <w:t>Animals feel the heat</w:t>
+      </w:r>
+      <w:r>
+        <w:rPr>
+          <w:rFonts w:cs="Times New Roman" w:ascii="Times New Roman" w:hAnsi="Times New Roman"/>
+          <w:sz w:val="24"/>
+        </w:rPr>
+      </w:r>
+      <w:commentRangeEnd w:id="3"/>
+      <w:r>
+        <w:commentReference w:id="3"/>
+      </w:r>
+      <w:r>
+        <w:rPr>
+          <w:rFonts w:cs="Times New Roman" w:ascii="Times New Roman" w:hAnsi="Times New Roman"/>
+          <w:sz w:val="24"/>
+        </w:rPr>
+        <w:t>, and when faced with heat stress will thermoregulate, by altering their physiology and behaviour [</w:t>
+      </w:r>
+      <w:r>
+        <w:rPr>
+          <w:rFonts w:cs="Times New Roman" w:ascii="Times New Roman" w:hAnsi="Times New Roman"/>
+          <w:b/>
+          <w:sz w:val="24"/>
+        </w:rPr>
+        <w:t>cite</w:t>
+      </w:r>
+      <w:r>
+        <w:rPr>
+          <w:rFonts w:cs="Times New Roman" w:ascii="Times New Roman" w:hAnsi="Times New Roman"/>
+          <w:sz w:val="24"/>
+        </w:rPr>
+        <w:t xml:space="preserve">]. Most physiological responses to high temperatures, such as sweating in mammals, rely on water evaporation to transfer heat away from the core-body. </w:t>
+      </w:r>
+      <w:commentRangeStart w:id="4"/>
+      <w:r>
+        <w:rPr>
+          <w:rFonts w:cs="Times New Roman" w:ascii="Times New Roman" w:hAnsi="Times New Roman"/>
+          <w:sz w:val="24"/>
+        </w:rPr>
+        <w:t>Many animals are either incapable of or inefficient in engaging such responses</w:t>
+      </w:r>
+      <w:r>
+        <w:rPr>
+          <w:rFonts w:cs="Times New Roman" w:ascii="Times New Roman" w:hAnsi="Times New Roman"/>
+          <w:sz w:val="24"/>
+        </w:rPr>
+      </w:r>
+      <w:commentRangeEnd w:id="4"/>
+      <w:r>
+        <w:commentReference w:id="4"/>
+      </w:r>
+      <w:r>
+        <w:rPr>
+          <w:rFonts w:cs="Times New Roman" w:ascii="Times New Roman" w:hAnsi="Times New Roman"/>
+          <w:sz w:val="24"/>
+        </w:rPr>
+        <w:t xml:space="preserve">, and must rely on behaviour to complement physiological thermoregulation. Behavioural responses to overheating involves creating or occupying heat-sinks to which excess heat may be transferred. Occupancy of and </w:t>
+      </w:r>
+      <w:commentRangeStart w:id="5"/>
+      <w:r>
+        <w:rPr>
+          <w:rFonts w:cs="Times New Roman" w:ascii="Times New Roman" w:hAnsi="Times New Roman"/>
+          <w:sz w:val="24"/>
+        </w:rPr>
+        <w:t xml:space="preserve">behaviours </w:t>
+      </w:r>
+      <w:r>
+        <w:rPr>
+          <w:rFonts w:cs="Times New Roman" w:ascii="Times New Roman" w:hAnsi="Times New Roman"/>
+          <w:sz w:val="24"/>
+        </w:rPr>
+      </w:r>
+      <w:commentRangeEnd w:id="5"/>
+      <w:r>
+        <w:commentReference w:id="5"/>
+      </w:r>
+      <w:r>
+        <w:rPr>
+          <w:rFonts w:cs="Times New Roman" w:ascii="Times New Roman" w:hAnsi="Times New Roman"/>
+          <w:sz w:val="24"/>
+        </w:rPr>
+        <w:t xml:space="preserve">at landscape heat-sinks, such as water sources or covered landscapes, constitutes an important class of behavioural responses to heat stress. For example, temperate ungulates such as moose </w:t>
+      </w:r>
+      <w:r>
+        <w:rPr>
+          <w:rFonts w:cs="Times New Roman" w:ascii="Times New Roman" w:hAnsi="Times New Roman"/>
+          <w:i/>
+          <w:sz w:val="24"/>
+        </w:rPr>
+        <w:t>Alces alces</w:t>
+      </w:r>
+      <w:r>
+        <w:rPr>
+          <w:rFonts w:cs="Times New Roman" w:ascii="Times New Roman" w:hAnsi="Times New Roman"/>
+          <w:sz w:val="24"/>
+        </w:rPr>
+        <w:t xml:space="preserve"> seek refuge in shady forests during (van Beest et al. 2012), while large tropical herbivores such as Cape buffalo </w:t>
+      </w:r>
+      <w:r>
+        <w:rPr>
+          <w:rFonts w:cs="Times New Roman" w:ascii="Times New Roman" w:hAnsi="Times New Roman"/>
+          <w:i/>
+          <w:sz w:val="24"/>
+        </w:rPr>
+        <w:t>Syncerus caffer</w:t>
+      </w:r>
+      <w:r>
+        <w:rPr>
+          <w:rFonts w:cs="Times New Roman" w:ascii="Times New Roman" w:hAnsi="Times New Roman"/>
+          <w:sz w:val="24"/>
+        </w:rPr>
+        <w:t xml:space="preserve"> immerse themselves and wallow at water sources to rapidly cool down during </w:t>
+      </w:r>
+      <w:ins w:id="2" w:author="Pratik Gupte" w:date="2018-02-19T12:56:27Z">
+        <w:bookmarkStart w:id="2" w:name="ZOTERO_BREF_hvC6MSdhDMko"/>
+        <w:bookmarkStart w:id="3" w:name="__UnoMark__507_1649356707"/>
         <w:r>
           <w:rPr>
             <w:rFonts w:cs="Times New Roman" w:ascii="Times New Roman" w:hAnsi="Times New Roman"/>
             <w:sz w:val="24"/>
           </w:rPr>
-          <w:t xml:space="preserve">Overheating is a major concern for large </w:t>
+          <w:t>(Bennitt et al. 2014)</w:t>
         </w:r>
       </w:ins>
-      <w:r>
-        <w:rPr>
-          <w:rFonts w:cs="Times New Roman" w:ascii="Times New Roman" w:hAnsi="Times New Roman"/>
-          <w:sz w:val="24"/>
-        </w:rPr>
-        <w:t xml:space="preserve">mammals, and landscape scale movements to avoid thermal stress may lead to selection for </w:t>
-      </w:r>
-      <w:commentRangeStart w:id="0"/>
-      <w:r>
-        <w:rPr>
-          <w:rFonts w:cs="Times New Roman" w:ascii="Times New Roman" w:hAnsi="Times New Roman"/>
-          <w:sz w:val="24"/>
-        </w:rPr>
-        <w:t>landscape heat-sinks</w:t>
-      </w:r>
-      <w:r>
-        <w:rPr>
-          <w:rFonts w:cs="Times New Roman" w:ascii="Times New Roman" w:hAnsi="Times New Roman"/>
-          <w:sz w:val="24"/>
-        </w:rPr>
-      </w:r>
-      <w:commentRangeEnd w:id="0"/>
-      <w:r>
-        <w:commentReference w:id="0"/>
-      </w:r>
-      <w:r>
-        <w:rPr>
-          <w:rFonts w:cs="Times New Roman" w:ascii="Times New Roman" w:hAnsi="Times New Roman"/>
-          <w:sz w:val="24"/>
-        </w:rPr>
-        <w:commentReference w:id="1"/>
-      </w:r>
-      <w:r>
-        <w:rPr>
-          <w:rFonts w:cs="Times New Roman" w:ascii="Times New Roman" w:hAnsi="Times New Roman"/>
-          <w:sz w:val="24"/>
-        </w:rPr>
-        <w:t xml:space="preserve">. The movements of savanna elephants </w:t>
-      </w:r>
+      <w:del w:id="3" w:author="Pratik Gupte" w:date="2018-02-19T12:56:43Z">
+        <w:bookmarkStart w:id="4" w:name="__UnoMark__515_1649356707"/>
+        <w:bookmarkEnd w:id="2"/>
+        <w:bookmarkEnd w:id="3"/>
+        <w:bookmarkEnd w:id="4"/>
+        <w:r>
+          <w:rPr>
+            <w:rFonts w:cs="Times New Roman" w:ascii="Times New Roman" w:hAnsi="Times New Roman"/>
+            <w:sz w:val="24"/>
+          </w:rPr>
+          <w:delText>(Bennitt et al. 2014)</w:delText>
+        </w:r>
+      </w:del>
+      <w:r>
+        <w:rPr>
+          <w:rFonts w:cs="Times New Roman" w:ascii="Times New Roman" w:hAnsi="Times New Roman"/>
+          <w:sz w:val="24"/>
+        </w:rPr>
+        <w:t>.</w:t>
+      </w:r>
+    </w:p>
+    <w:p>
+      <w:pPr>
+        <w:pStyle w:val="TextBody"/>
+        <w:spacing w:lineRule="auto" w:line="480"/>
+        <w:rPr>
+          <w:rFonts w:ascii="Times New Roman" w:hAnsi="Times New Roman"/>
+        </w:rPr>
+      </w:pPr>
+      <w:commentRangeStart w:id="6"/>
+      <w:r>
+        <w:rPr>
+          <w:rFonts w:cs="Times New Roman" w:ascii="Times New Roman" w:hAnsi="Times New Roman"/>
+          <w:sz w:val="24"/>
+        </w:rPr>
+        <w:t xml:space="preserve">Drylands living </w:t>
+      </w:r>
+      <w:r>
+        <w:rPr>
+          <w:rFonts w:cs="Times New Roman" w:ascii="Times New Roman" w:hAnsi="Times New Roman"/>
+          <w:sz w:val="24"/>
+        </w:rPr>
+      </w:r>
+      <w:commentRangeEnd w:id="6"/>
+      <w:r>
+        <w:commentReference w:id="6"/>
+      </w:r>
+      <w:r>
+        <w:rPr>
+          <w:rFonts w:cs="Times New Roman" w:ascii="Times New Roman" w:hAnsi="Times New Roman"/>
+          <w:sz w:val="24"/>
+        </w:rPr>
+        <w:t xml:space="preserve">ungulates prone to heat stress must balance their dependence on water as a thermoregulatory aid with avoiding competition for resources and predation at water sources (Redfern et al. 2003, Cain et al. 2012, Owen-Smith and Goodall 2014). This may result in only periodic visits to known sources of water and forage (Giotto et al. 2015), and when the two are spatially separated, yet frequently visited, animals pay an increased cost of movement (Cain et al. 2012). Movement variables such as speed and directionality are broadly influenced by environmental conditions such as temperature (Schmidt et al. 2016), but a finer understanding of heat stress as a driver of animal movements requires high resolution data on positions and instantaneous ambient temperatures. While miniature temperature sensors externally fitted to GPS transmitters have proven successful in logging animal ambient temperatures (Hetem et al. 2007, 2012), </w:t>
+      </w:r>
+      <w:commentRangeStart w:id="7"/>
+      <w:r>
+        <w:rPr>
+          <w:rFonts w:cs="Times New Roman" w:ascii="Times New Roman" w:hAnsi="Times New Roman"/>
+          <w:sz w:val="24"/>
+        </w:rPr>
+        <w:t>studies have shied away from using data from temperature sensors built into standard GPS transmitters.</w:t>
+      </w:r>
+      <w:commentRangeEnd w:id="7"/>
+      <w:r>
+        <w:commentReference w:id="7"/>
+      </w:r>
+      <w:r>
+        <w:rPr>
+          <w:rFonts w:cs="Times New Roman" w:ascii="Times New Roman" w:hAnsi="Times New Roman"/>
+          <w:sz w:val="24"/>
+        </w:rPr>
+      </w:r>
+    </w:p>
+    <w:p>
+      <w:pPr>
+        <w:pStyle w:val="TextBody"/>
+        <w:spacing w:lineRule="auto" w:line="480"/>
+        <w:rPr>
+          <w:rFonts w:ascii="Times New Roman" w:hAnsi="Times New Roman"/>
+        </w:rPr>
+      </w:pPr>
+      <w:r>
+        <w:rPr>
+          <w:rFonts w:cs="Times New Roman" w:ascii="Times New Roman" w:hAnsi="Times New Roman"/>
+          <w:sz w:val="24"/>
+        </w:rPr>
+        <w:t xml:space="preserve">Savanna elephants </w:t>
+      </w:r>
+      <w:bookmarkStart w:id="5" w:name="_GoBack"/>
+      <w:bookmarkEnd w:id="5"/>
       <w:r>
         <w:rPr>
           <w:rFonts w:cs="Times New Roman" w:ascii="Times New Roman" w:hAnsi="Times New Roman"/>
@@ -362,32 +643,50 @@
           <w:rFonts w:cs="Times New Roman" w:ascii="Times New Roman" w:hAnsi="Times New Roman"/>
           <w:sz w:val="24"/>
         </w:rPr>
-        <w:t xml:space="preserve"> have received much attention in the context of water dependence. We tracked xx herds of elephants in Kruger National Park, South Africa using GPS collars over a period of xx years, identified habitual water-points, and tested how temperature affected elephant movement strategies. </w:t>
-      </w:r>
-      <w:commentRangeStart w:id="2"/>
-      <w:r>
-        <w:rPr>
-          <w:rFonts w:cs="Times New Roman" w:ascii="Times New Roman" w:hAnsi="Times New Roman"/>
-          <w:sz w:val="24"/>
-        </w:rPr>
-        <w:t xml:space="preserve">We find that elephants are dependent on water sources, and loop back to water-points during the hottest parts of the day. The speed of movement was highest when approaching and leaving water. Elephants move faster and farther when ambient temperatures are high, </w:t>
-      </w:r>
-      <w:r>
-        <w:rPr>
-          <w:rFonts w:cs="Times New Roman" w:ascii="Times New Roman" w:hAnsi="Times New Roman"/>
-          <w:sz w:val="24"/>
-        </w:rPr>
-      </w:r>
-      <w:commentRangeEnd w:id="2"/>
-      <w:r>
-        <w:commentReference w:id="2"/>
-      </w:r>
-      <w:r>
-        <w:rPr>
-          <w:rFonts w:cs="Times New Roman" w:ascii="Times New Roman" w:hAnsi="Times New Roman"/>
-          <w:sz w:val="24"/>
-        </w:rPr>
-        <w:t>which has implications for management decisions that rely on water dependence to control their space use.</w:t>
+        <w:t xml:space="preserve"> in southern Africa are an excellent study system to investigate the effect of temperature on movement strategies in relation to water. Elephants are unable to sweat, and are susceptible to heat stress (ref). In addition to deploying behavioural mechanisms such as ear-flapping, savanna elephants select for thermally stable landscapes (Expand the previous point with the example from papers 10 or 11.)(Johnson et al. 2002, Kinahan et al. 2007). Further, elephants regularly return to water sources to drink (Valls Fox 2015), an observation that has motivated the management practice of  restricting elephant space use by limiting the distribution of water sources (Redfern 2012). Elephants are reported to move faster and consequently travel farther in hot-dry seasons in Namibia and Zimbabwe (Leggett 2010, Valls Fox 2015), suggesting a direct effect of temperature on movement speed. Kruger experiences a contrasting and atypical combination of </w:t>
+      </w:r>
+      <w:commentRangeStart w:id="8"/>
+      <w:r>
+        <w:rPr>
+          <w:rFonts w:cs="Times New Roman" w:ascii="Times New Roman" w:hAnsi="Times New Roman"/>
+          <w:sz w:val="24"/>
+        </w:rPr>
+        <w:t>hot-wet and cool-dry seasons</w:t>
+      </w:r>
+      <w:r>
+        <w:rPr>
+          <w:rFonts w:cs="Times New Roman" w:ascii="Times New Roman" w:hAnsi="Times New Roman"/>
+          <w:sz w:val="24"/>
+        </w:rPr>
+      </w:r>
+      <w:commentRangeEnd w:id="8"/>
+      <w:r>
+        <w:commentReference w:id="8"/>
+      </w:r>
+      <w:r>
+        <w:rPr>
+          <w:rFonts w:cs="Times New Roman" w:ascii="Times New Roman" w:hAnsi="Times New Roman"/>
+          <w:sz w:val="24"/>
+        </w:rPr>
+        <w:t xml:space="preserve">, allowing the effect of decreased water provisioning to be decoupled from that of increased temperature. </w:t>
+      </w:r>
+      <w:commentRangeStart w:id="9"/>
+      <w:r>
+        <w:rPr>
+          <w:rFonts w:cs="Times New Roman" w:ascii="Times New Roman" w:hAnsi="Times New Roman"/>
+          <w:sz w:val="24"/>
+        </w:rPr>
+        <w:t>Here, we first test whether in-built temperature sensors (hereafter thermochrons) accurately report the thermal landscape of elephants, and then proceed to characterise elephant movement in relation to water sources and ambient temperature.</w:t>
+      </w:r>
+      <w:commentRangeEnd w:id="9"/>
+      <w:r>
+        <w:commentReference w:id="9"/>
+      </w:r>
+      <w:r>
+        <w:rPr>
+          <w:rFonts w:cs="Times New Roman" w:ascii="Times New Roman" w:hAnsi="Times New Roman"/>
+          <w:sz w:val="24"/>
+        </w:rPr>
       </w:r>
     </w:p>
     <w:p>
@@ -395,302 +694,13 @@
         <w:pStyle w:val="Heading1"/>
         <w:spacing w:lineRule="auto" w:line="480"/>
         <w:rPr>
-          <w:rFonts w:ascii="Times New Roman" w:hAnsi="Times New Roman"/>
-        </w:rPr>
-      </w:pPr>
-      <w:bookmarkStart w:id="1" w:name="introduction"/>
-      <w:bookmarkEnd w:id="1"/>
-      <w:commentRangeStart w:id="3"/>
-      <w:r>
-        <w:rPr>
-          <w:rFonts w:cs="Times New Roman" w:ascii="Times New Roman" w:hAnsi="Times New Roman"/>
+          <w:rFonts w:ascii="Times New Roman" w:hAnsi="Times New Roman" w:cs="Times New Roman"/>
           <w:sz w:val="24"/>
           <w:szCs w:val="24"/>
         </w:rPr>
-        <w:t>Introduction</w:t>
-      </w:r>
-      <w:commentRangeEnd w:id="3"/>
-      <w:r>
-        <w:commentReference w:id="3"/>
-      </w:r>
-      <w:r>
-        <w:rPr>
-          <w:rFonts w:cs="Times New Roman" w:ascii="Times New Roman" w:hAnsi="Times New Roman"/>
-          <w:sz w:val="24"/>
-          <w:szCs w:val="24"/>
-        </w:rPr>
-      </w:r>
-    </w:p>
-    <w:p>
-      <w:pPr>
-        <w:pStyle w:val="FirstParagraph"/>
-        <w:spacing w:lineRule="auto" w:line="480"/>
-        <w:rPr>
-          <w:rFonts w:ascii="Times New Roman" w:hAnsi="Times New Roman" w:cs="Times New Roman"/>
-          <w:sz w:val="24"/>
-        </w:rPr>
-      </w:pPr>
-      <w:commentRangeStart w:id="4"/>
-      <w:r>
-        <w:rPr>
-          <w:rFonts w:cs="Times New Roman" w:ascii="Times New Roman" w:hAnsi="Times New Roman"/>
-          <w:sz w:val="24"/>
-        </w:rPr>
-        <w:t>Animals feel the heat</w:t>
-      </w:r>
-      <w:r>
-        <w:rPr>
-          <w:rFonts w:cs="Times New Roman" w:ascii="Times New Roman" w:hAnsi="Times New Roman"/>
-          <w:sz w:val="24"/>
-        </w:rPr>
-      </w:r>
-      <w:commentRangeEnd w:id="4"/>
-      <w:r>
-        <w:commentReference w:id="4"/>
-      </w:r>
-      <w:r>
-        <w:rPr>
-          <w:rFonts w:cs="Times New Roman" w:ascii="Times New Roman" w:hAnsi="Times New Roman"/>
-          <w:sz w:val="24"/>
-        </w:rPr>
-        <w:t>, and when faced with heat stress will thermoregulate, by altering their physiology and behaviour [</w:t>
-      </w:r>
-      <w:r>
-        <w:rPr>
-          <w:rFonts w:cs="Times New Roman" w:ascii="Times New Roman" w:hAnsi="Times New Roman"/>
-          <w:b/>
-          <w:sz w:val="24"/>
-        </w:rPr>
-        <w:t>cite</w:t>
-      </w:r>
-      <w:r>
-        <w:rPr>
-          <w:rFonts w:cs="Times New Roman" w:ascii="Times New Roman" w:hAnsi="Times New Roman"/>
-          <w:sz w:val="24"/>
-        </w:rPr>
-        <w:t xml:space="preserve">]. Most physiological responses to high temperatures, such as sweating in mammals, rely on water evaporation to transfer heat away from the core-body. </w:t>
-      </w:r>
-      <w:commentRangeStart w:id="5"/>
-      <w:r>
-        <w:rPr>
-          <w:rFonts w:cs="Times New Roman" w:ascii="Times New Roman" w:hAnsi="Times New Roman"/>
-          <w:sz w:val="24"/>
-        </w:rPr>
-        <w:t>Many animals are either incapable of or inefficient in engaging such responses</w:t>
-      </w:r>
-      <w:r>
-        <w:rPr>
-          <w:rFonts w:cs="Times New Roman" w:ascii="Times New Roman" w:hAnsi="Times New Roman"/>
-          <w:sz w:val="24"/>
-        </w:rPr>
-      </w:r>
-      <w:commentRangeEnd w:id="5"/>
-      <w:r>
-        <w:commentReference w:id="5"/>
-      </w:r>
-      <w:r>
-        <w:rPr>
-          <w:rFonts w:cs="Times New Roman" w:ascii="Times New Roman" w:hAnsi="Times New Roman"/>
-          <w:sz w:val="24"/>
-        </w:rPr>
-        <w:t xml:space="preserve">, and must rely on behaviour to complement physiological thermoregulation. Behavioural responses to overheating involves creating or occupying heat-sinks to which excess heat may be transferred. Occupancy of and </w:t>
-      </w:r>
-      <w:commentRangeStart w:id="6"/>
-      <w:r>
-        <w:rPr>
-          <w:rFonts w:cs="Times New Roman" w:ascii="Times New Roman" w:hAnsi="Times New Roman"/>
-          <w:sz w:val="24"/>
-        </w:rPr>
-        <w:t xml:space="preserve">behaviours </w:t>
-      </w:r>
-      <w:r>
-        <w:rPr>
-          <w:rFonts w:cs="Times New Roman" w:ascii="Times New Roman" w:hAnsi="Times New Roman"/>
-          <w:sz w:val="24"/>
-        </w:rPr>
-      </w:r>
-      <w:commentRangeEnd w:id="6"/>
-      <w:r>
-        <w:commentReference w:id="6"/>
-      </w:r>
-      <w:r>
-        <w:rPr>
-          <w:rFonts w:cs="Times New Roman" w:ascii="Times New Roman" w:hAnsi="Times New Roman"/>
-          <w:sz w:val="24"/>
-        </w:rPr>
-        <w:t xml:space="preserve">at landscape heat-sinks, such as water sources or covered landscapes, constitutes an important class of behavioural responses to heat stress. For example, temperate ungulates such as moose </w:t>
-      </w:r>
-      <w:r>
-        <w:rPr>
-          <w:rFonts w:cs="Times New Roman" w:ascii="Times New Roman" w:hAnsi="Times New Roman"/>
-          <w:i/>
-          <w:sz w:val="24"/>
-        </w:rPr>
-        <w:t>Alces alces</w:t>
-      </w:r>
-      <w:r>
-        <w:rPr>
-          <w:rFonts w:cs="Times New Roman" w:ascii="Times New Roman" w:hAnsi="Times New Roman"/>
-          <w:sz w:val="24"/>
-        </w:rPr>
-        <w:t xml:space="preserve"> seek refuge in shady forests during (van Beest et al. 2012), while large tropical herbivores such as Cape buffalo </w:t>
-      </w:r>
-      <w:r>
-        <w:rPr>
-          <w:rFonts w:cs="Times New Roman" w:ascii="Times New Roman" w:hAnsi="Times New Roman"/>
-          <w:i/>
-          <w:sz w:val="24"/>
-        </w:rPr>
-        <w:t>Syncerus caffer</w:t>
-      </w:r>
-      <w:r>
-        <w:rPr>
-          <w:rFonts w:cs="Times New Roman" w:ascii="Times New Roman" w:hAnsi="Times New Roman"/>
-          <w:sz w:val="24"/>
-        </w:rPr>
-        <w:t xml:space="preserve"> immerse themselves and wallow at water sources to rapidly cool down during (Bennitt et al. 2014).</w:t>
-      </w:r>
-    </w:p>
-    <w:p>
-      <w:pPr>
-        <w:pStyle w:val="TextBody"/>
-        <w:spacing w:lineRule="auto" w:line="480"/>
-        <w:rPr>
-          <w:rFonts w:ascii="Times New Roman" w:hAnsi="Times New Roman"/>
-        </w:rPr>
-      </w:pPr>
-      <w:commentRangeStart w:id="7"/>
-      <w:r>
-        <w:rPr>
-          <w:rFonts w:cs="Times New Roman" w:ascii="Times New Roman" w:hAnsi="Times New Roman"/>
-          <w:sz w:val="24"/>
-        </w:rPr>
-        <w:t xml:space="preserve">Drylands living </w:t>
-      </w:r>
-      <w:r>
-        <w:rPr>
-          <w:rFonts w:cs="Times New Roman" w:ascii="Times New Roman" w:hAnsi="Times New Roman"/>
-          <w:sz w:val="24"/>
-        </w:rPr>
-      </w:r>
-      <w:commentRangeEnd w:id="7"/>
-      <w:r>
-        <w:commentReference w:id="7"/>
-      </w:r>
-      <w:r>
-        <w:rPr>
-          <w:rFonts w:cs="Times New Roman" w:ascii="Times New Roman" w:hAnsi="Times New Roman"/>
-          <w:sz w:val="24"/>
-        </w:rPr>
-        <w:t xml:space="preserve">ungulates prone to heat stress must balance their dependence on water as a thermoregulatory aid with avoiding competition for resources and predation at water sources (Redfern et al. 2003, Cain et al. 2012, Owen-Smith and Goodall 2014). This may result in only periodic visits to known sources of water and forage (Giotto et al. 2015), and when the two are spatially separated, yet frequently visited, animals pay an increased cost of movement (Cain et al. 2012). Movement variables such as speed and directionality are broadly influenced by environmental conditions such as temperature (Schmidt et al. 2016), but a finer understanding of heat stress as a driver of animal movements requires high resolution data on positions and instantaneous ambient temperatures. While miniature temperature sensors externally fitted to GPS transmitters have proven successful in logging animal ambient temperatures (Hetem et al. 2007, 2012), </w:t>
-      </w:r>
-      <w:commentRangeStart w:id="8"/>
-      <w:r>
-        <w:rPr>
-          <w:rFonts w:cs="Times New Roman" w:ascii="Times New Roman" w:hAnsi="Times New Roman"/>
-          <w:sz w:val="24"/>
-        </w:rPr>
-        <w:t>studies have shied away from using data from temperature sensors built into standard GPS transmitters.</w:t>
-      </w:r>
-      <w:commentRangeEnd w:id="8"/>
-      <w:r>
-        <w:commentReference w:id="8"/>
-      </w:r>
-      <w:r>
-        <w:rPr>
-          <w:rFonts w:cs="Times New Roman" w:ascii="Times New Roman" w:hAnsi="Times New Roman"/>
-          <w:sz w:val="24"/>
-        </w:rPr>
-      </w:r>
-    </w:p>
-    <w:p>
-      <w:pPr>
-        <w:pStyle w:val="TextBody"/>
-        <w:spacing w:lineRule="auto" w:line="480"/>
-        <w:rPr>
-          <w:rFonts w:ascii="Times New Roman" w:hAnsi="Times New Roman"/>
-        </w:rPr>
-      </w:pPr>
-      <w:r>
-        <w:rPr>
-          <w:rFonts w:cs="Times New Roman" w:ascii="Times New Roman" w:hAnsi="Times New Roman"/>
-          <w:sz w:val="24"/>
-        </w:rPr>
-        <w:t xml:space="preserve">Savanna elephants </w:t>
-      </w:r>
-      <w:bookmarkStart w:id="2" w:name="_GoBack"/>
-      <w:bookmarkEnd w:id="2"/>
-      <w:r>
-        <w:rPr>
-          <w:rFonts w:cs="Times New Roman" w:ascii="Times New Roman" w:hAnsi="Times New Roman"/>
-          <w:i/>
-          <w:sz w:val="24"/>
-        </w:rPr>
-        <w:t>Loxodonta africana</w:t>
-      </w:r>
-      <w:r>
-        <w:rPr>
-          <w:rFonts w:cs="Times New Roman" w:ascii="Times New Roman" w:hAnsi="Times New Roman"/>
-          <w:sz w:val="24"/>
-        </w:rPr>
-        <w:t xml:space="preserve"> in southern Africa are an excellent study system to investigate the effect of temperature on movement strategies in relation to water. Elephants are unable to sweat, and are susceptible to heat stress (ref). In addition to deploying behavioural mechanisms such as ear-flapping, savanna elephants select for thermally stable landscapes (Expand the previous point with the example from papers 10 or 11.)(Johnson et al. 2002, Kinahan et al. 2007). Further, elephants regularly return to water sources to drink (Valls Fox 2015), an observation that has motivated the management practice of  restricting elephant space use by limiting the distribution of water sources (Redfern 2012). Elephants are reported to move faster and consequently travel farther in hot-dry seasons in Namibia and Zimbabwe (Leggett 2010, Valls Fox 2015), suggesting a direct effect of temperature on movement speed. Kruger experiences a contrasting and atypical combination of </w:t>
-      </w:r>
-      <w:commentRangeStart w:id="9"/>
-      <w:r>
-        <w:rPr>
-          <w:rFonts w:cs="Times New Roman" w:ascii="Times New Roman" w:hAnsi="Times New Roman"/>
-          <w:sz w:val="24"/>
-        </w:rPr>
-        <w:t>hot-wet and cool-dry seasons</w:t>
-      </w:r>
-      <w:r>
-        <w:rPr>
-          <w:rFonts w:cs="Times New Roman" w:ascii="Times New Roman" w:hAnsi="Times New Roman"/>
-          <w:sz w:val="24"/>
-        </w:rPr>
-      </w:r>
-      <w:commentRangeEnd w:id="9"/>
-      <w:r>
-        <w:commentReference w:id="9"/>
-      </w:r>
-      <w:r>
-        <w:rPr>
-          <w:rFonts w:cs="Times New Roman" w:ascii="Times New Roman" w:hAnsi="Times New Roman"/>
-          <w:sz w:val="24"/>
-        </w:rPr>
-        <w:t xml:space="preserve">, allowing the effect of decreased water provisioning to be decoupled from that of increased temperature. </w:t>
-      </w:r>
-      <w:commentRangeStart w:id="10"/>
-      <w:r>
-        <w:rPr>
-          <w:rFonts w:cs="Times New Roman" w:ascii="Times New Roman" w:hAnsi="Times New Roman"/>
-          <w:sz w:val="24"/>
-        </w:rPr>
-        <w:t>Here, we first test whether in-built temperature sensors (hereafter thermochrons) accurately report the thermal landscape of elephants, and then proceed to characterise elephant movement in relation to water sources and ambient temperature.</w:t>
-      </w:r>
-      <w:commentRangeEnd w:id="10"/>
-      <w:r>
-        <w:commentReference w:id="10"/>
-      </w:r>
-      <w:r>
-        <w:rPr>
-          <w:rFonts w:cs="Times New Roman" w:ascii="Times New Roman" w:hAnsi="Times New Roman"/>
-          <w:sz w:val="24"/>
-        </w:rPr>
-      </w:r>
-    </w:p>
-    <w:p>
-      <w:pPr>
-        <w:pStyle w:val="Heading1"/>
-        <w:spacing w:lineRule="auto" w:line="480"/>
-        <w:rPr>
-          <w:rFonts w:ascii="Times New Roman" w:hAnsi="Times New Roman" w:cs="Times New Roman"/>
-          <w:sz w:val="24"/>
-          <w:szCs w:val="24"/>
-        </w:rPr>
-      </w:pPr>
-      <w:bookmarkStart w:id="3" w:name="methods"/>
-      <w:bookmarkEnd w:id="3"/>
+      </w:pPr>
+      <w:bookmarkStart w:id="6" w:name="methods"/>
+      <w:bookmarkEnd w:id="6"/>
       <w:r>
         <w:rPr>
           <w:rFonts w:cs="Times New Roman" w:ascii="Times New Roman" w:hAnsi="Times New Roman"/>
@@ -719,7 +729,7 @@
         </w:r>
       </w:ins>
       <w:ins w:id="5" w:author="Maria Thaker" w:date="2018-02-14T04:05:00Z">
-        <w:commentRangeStart w:id="11"/>
+        <w:commentRangeStart w:id="10"/>
         <w:r>
           <w:rPr>
             <w:rFonts w:cs="Times New Roman" w:ascii="Times New Roman" w:hAnsi="Times New Roman"/>
@@ -735,9 +745,9 @@
         </w:rPr>
       </w:r>
       <w:ins w:id="6" w:author="Maria Thaker" w:date="2018-02-14T04:05:00Z">
-        <w:commentRangeEnd w:id="11"/>
+        <w:commentRangeEnd w:id="10"/>
         <w:r>
-          <w:commentReference w:id="11"/>
+          <w:commentReference w:id="10"/>
         </w:r>
         <w:r>
           <w:rPr>
@@ -748,7 +758,7 @@
         </w:r>
       </w:ins>
       <w:ins w:id="7" w:author="Maria Thaker" w:date="2018-02-14T04:05:00Z">
-        <w:commentRangeStart w:id="12"/>
+        <w:commentRangeStart w:id="11"/>
         <w:r>
           <w:rPr>
             <w:rFonts w:cs="Times New Roman" w:ascii="Times New Roman" w:hAnsi="Times New Roman"/>
@@ -785,9 +795,9 @@
           <w:sz w:val="24"/>
         </w:rPr>
       </w:r>
-      <w:commentRangeEnd w:id="12"/>
-      <w:r>
-        <w:commentReference w:id="12"/>
+      <w:commentRangeEnd w:id="11"/>
+      <w:r>
+        <w:commentReference w:id="11"/>
       </w:r>
       <w:r>
         <w:rPr>
@@ -827,7 +837,7 @@
         </w:rPr>
         <w:t xml:space="preserve">Collar-borne thermochrons reported temperature data (hereon elephant temperature) at each position fix. We first verified that thermochrons accurately reflect the thermal environment of elephants, </w:t>
       </w:r>
-      <w:commentRangeStart w:id="13"/>
+      <w:commentRangeStart w:id="12"/>
       <w:r>
         <w:rPr>
           <w:rFonts w:cs="Times New Roman" w:ascii="Times New Roman" w:hAnsi="Times New Roman"/>
@@ -835,9 +845,9 @@
         </w:rPr>
         <w:t>by comparing the ambient temperature from Skukuza weather station (24.98°S, 31.5°E), and tested the hourly correlation of ambient temperatures with elephant temperatures.</w:t>
       </w:r>
-      <w:commentRangeEnd w:id="13"/>
-      <w:r>
-        <w:commentReference w:id="13"/>
+      <w:commentRangeEnd w:id="12"/>
+      <w:r>
+        <w:commentReference w:id="12"/>
       </w:r>
       <w:r>
         <w:rPr>
@@ -855,7 +865,7 @@
           <w:sz w:val="24"/>
         </w:rPr>
       </w:pPr>
-      <w:commentRangeStart w:id="14"/>
+      <w:commentRangeStart w:id="13"/>
       <w:r>
         <w:rPr>
           <w:rFonts w:cs="Times New Roman" w:ascii="Times New Roman" w:hAnsi="Times New Roman"/>
@@ -869,9 +879,9 @@
           <w:sz w:val="24"/>
         </w:rPr>
       </w:r>
-      <w:commentRangeEnd w:id="14"/>
-      <w:r>
-        <w:commentReference w:id="14"/>
+      <w:commentRangeEnd w:id="13"/>
+      <w:r>
+        <w:commentReference w:id="13"/>
       </w:r>
       <w:r>
         <w:rPr>
@@ -891,8 +901,8 @@
           <w:szCs w:val="24"/>
         </w:rPr>
       </w:pPr>
-      <w:bookmarkStart w:id="4" w:name="results"/>
-      <w:bookmarkEnd w:id="4"/>
+      <w:bookmarkStart w:id="7" w:name="results"/>
+      <w:bookmarkEnd w:id="7"/>
       <w:r>
         <w:rPr>
           <w:rFonts w:cs="Times New Roman" w:ascii="Times New Roman" w:hAnsi="Times New Roman"/>
@@ -912,8 +922,8 @@
           <w:szCs w:val="24"/>
         </w:rPr>
       </w:pPr>
-      <w:bookmarkStart w:id="5" w:name="elephant-movement-temperature"/>
-      <w:bookmarkEnd w:id="5"/>
+      <w:bookmarkStart w:id="8" w:name="elephant-movement-temperature"/>
+      <w:bookmarkEnd w:id="8"/>
       <w:r>
         <w:rPr>
           <w:rFonts w:cs="Times New Roman" w:ascii="Times New Roman" w:hAnsi="Times New Roman"/>
@@ -981,8 +991,8 @@
           <w:szCs w:val="24"/>
         </w:rPr>
       </w:pPr>
-      <w:bookmarkStart w:id="6" w:name="visits-to-water"/>
-      <w:bookmarkEnd w:id="6"/>
+      <w:bookmarkStart w:id="9" w:name="visits-to-water"/>
+      <w:bookmarkEnd w:id="9"/>
       <w:r>
         <w:rPr>
           <w:rFonts w:cs="Times New Roman" w:ascii="Times New Roman" w:hAnsi="Times New Roman"/>
@@ -1175,8 +1185,8 @@
           <w:szCs w:val="24"/>
         </w:rPr>
       </w:pPr>
-      <w:bookmarkStart w:id="7" w:name="discussion"/>
-      <w:bookmarkEnd w:id="7"/>
+      <w:bookmarkStart w:id="10" w:name="discussion"/>
+      <w:bookmarkEnd w:id="10"/>
       <w:r>
         <w:rPr>
           <w:rFonts w:cs="Times New Roman" w:ascii="Times New Roman" w:hAnsi="Times New Roman"/>
@@ -1213,8 +1223,8 @@
           <w:szCs w:val="24"/>
         </w:rPr>
       </w:pPr>
-      <w:bookmarkStart w:id="8" w:name="accuracy-of-thermochrons"/>
-      <w:bookmarkEnd w:id="8"/>
+      <w:bookmarkStart w:id="11" w:name="accuracy-of-thermochrons"/>
+      <w:bookmarkEnd w:id="11"/>
       <w:r>
         <w:rPr>
           <w:rFonts w:cs="Times New Roman" w:ascii="Times New Roman" w:hAnsi="Times New Roman"/>
@@ -1251,8 +1261,8 @@
           <w:szCs w:val="24"/>
         </w:rPr>
       </w:pPr>
-      <w:bookmarkStart w:id="9" w:name="elephant-movements-to-water"/>
-      <w:bookmarkEnd w:id="9"/>
+      <w:bookmarkStart w:id="12" w:name="elephant-movements-to-water"/>
+      <w:bookmarkEnd w:id="12"/>
       <w:r>
         <w:rPr>
           <w:rFonts w:cs="Times New Roman" w:ascii="Times New Roman" w:hAnsi="Times New Roman"/>
@@ -1286,8 +1296,8 @@
           <w:rFonts w:ascii="Times New Roman" w:hAnsi="Times New Roman"/>
         </w:rPr>
       </w:pPr>
-      <w:bookmarkStart w:id="10" w:name="references"/>
-      <w:bookmarkEnd w:id="10"/>
+      <w:bookmarkStart w:id="13" w:name="references"/>
+      <w:bookmarkEnd w:id="13"/>
       <w:r>
         <w:rPr>
           <w:rFonts w:cs="Times New Roman" w:ascii="Times New Roman" w:hAnsi="Times New Roman"/>
@@ -1633,8 +1643,8 @@
           <w:rFonts w:ascii="Times New Roman" w:hAnsi="Times New Roman"/>
         </w:rPr>
       </w:pPr>
-      <w:bookmarkStart w:id="11" w:name="figures"/>
-      <w:bookmarkEnd w:id="11"/>
+      <w:bookmarkStart w:id="14" w:name="figures"/>
+      <w:bookmarkEnd w:id="14"/>
       <w:r>
         <w:rPr>
           <w:rFonts w:cs="Times New Roman" w:ascii="Times New Roman" w:hAnsi="Times New Roman"/>
@@ -1746,13 +1756,68 @@
         </w:rPr>
         <w:t xml:space="preserve"> </w:t>
       </w:r>
+      <w:commentRangeStart w:id="14"/>
+      <w:r>
+        <w:rPr>
+          <w:rFonts w:cs="Times New Roman" w:ascii="Times New Roman" w:hAnsi="Times New Roman"/>
+          <w:sz w:val="24"/>
+        </w:rPr>
+        <w:t xml:space="preserve">Study site </w:t>
+      </w:r>
+      <w:r>
+        <w:rPr>
+          <w:rFonts w:cs="Times New Roman" w:ascii="Times New Roman" w:hAnsi="Times New Roman"/>
+          <w:sz w:val="24"/>
+        </w:rPr>
+      </w:r>
+      <w:commentRangeEnd w:id="14"/>
+      <w:r>
+        <w:commentReference w:id="14"/>
+      </w:r>
+      <w:r>
+        <w:rPr>
+          <w:rFonts w:cs="Times New Roman" w:ascii="Times New Roman" w:hAnsi="Times New Roman"/>
+          <w:sz w:val="24"/>
+        </w:rPr>
+        <w:t xml:space="preserve">in Kruger National Park, South Africa (red star), showing </w:t>
+      </w:r>
+      <w:r>
+        <w:rPr>
+          <w:rFonts w:cs="Times New Roman" w:ascii="Times New Roman" w:hAnsi="Times New Roman"/>
+          <w:b/>
+          <w:sz w:val="24"/>
+        </w:rPr>
+        <w:t>(b)</w:t>
+      </w:r>
+      <w:r>
+        <w:rPr>
+          <w:rFonts w:cs="Times New Roman" w:ascii="Times New Roman" w:hAnsi="Times New Roman"/>
+          <w:sz w:val="24"/>
+        </w:rPr>
+        <w:t xml:space="preserve"> park boundary (dashed grey line), weather station at Skukuza (red star), major rivers (solid blue lines), open waterholes (blue dots), and raw elephant tracks (coloured lines, n = 14). </w:t>
+      </w:r>
+      <w:r>
+        <w:rPr>
+          <w:rFonts w:cs="Times New Roman" w:ascii="Times New Roman" w:hAnsi="Times New Roman"/>
+          <w:b/>
+          <w:sz w:val="24"/>
+        </w:rPr>
+        <w:t>(c)</w:t>
+      </w:r>
+      <w:r>
+        <w:rPr>
+          <w:rFonts w:cs="Times New Roman" w:ascii="Times New Roman" w:hAnsi="Times New Roman"/>
+          <w:sz w:val="24"/>
+        </w:rPr>
+        <w:t xml:space="preserve"> Inset showing 24-hour looping behaviour centred on water sources (blue dots and lines), coloured by representative elephant ID (n = 3; </w:t>
+      </w:r>
       <w:commentRangeStart w:id="15"/>
       <w:r>
         <w:rPr>
           <w:rFonts w:cs="Times New Roman" w:ascii="Times New Roman" w:hAnsi="Times New Roman"/>
           <w:sz w:val="24"/>
         </w:rPr>
-        <w:t xml:space="preserve">Study site </w:t>
+        <w:t>green</w:t>
       </w:r>
       <w:r>
         <w:rPr>
@@ -1769,37 +1834,7 @@
           <w:rFonts w:cs="Times New Roman" w:ascii="Times New Roman" w:hAnsi="Times New Roman"/>
           <w:sz w:val="24"/>
         </w:rPr>
-        <w:t xml:space="preserve">in Kruger National Park, South Africa (red star), showing </w:t>
-      </w:r>
-      <w:r>
-        <w:rPr>
-          <w:rFonts w:cs="Times New Roman" w:ascii="Times New Roman" w:hAnsi="Times New Roman"/>
-          <w:b/>
-          <w:sz w:val="24"/>
-        </w:rPr>
-        <w:t>(b)</w:t>
-      </w:r>
-      <w:r>
-        <w:rPr>
-          <w:rFonts w:cs="Times New Roman" w:ascii="Times New Roman" w:hAnsi="Times New Roman"/>
-          <w:sz w:val="24"/>
-        </w:rPr>
-        <w:t xml:space="preserve"> park boundary (dashed grey line), weather station at Skukuza (red star), major rivers (solid blue lines), open waterholes (blue dots), and raw elephant tracks (coloured lines, n = 14). </w:t>
-      </w:r>
-      <w:r>
-        <w:rPr>
-          <w:rFonts w:cs="Times New Roman" w:ascii="Times New Roman" w:hAnsi="Times New Roman"/>
-          <w:b/>
-          <w:sz w:val="24"/>
-        </w:rPr>
-        <w:t>(c)</w:t>
-      </w:r>
-      <w:r>
-        <w:rPr>
-          <w:rFonts w:cs="Times New Roman" w:ascii="Times New Roman" w:hAnsi="Times New Roman"/>
-          <w:sz w:val="24"/>
-        </w:rPr>
-        <w:t xml:space="preserve"> Inset showing 24-hour looping behaviour centred on water sources (blue dots and lines), coloured by representative elephant ID (n = 3; </w:t>
+        <w:t xml:space="preserve">, purple and red), with remaining tracks in the background (grey lines). The riparian zone along rivers (500m from river centre) is shaded in </w:t>
       </w:r>
       <w:commentRangeStart w:id="16"/>
       <w:r>
@@ -1818,31 +1853,6 @@
       <w:commentRangeEnd w:id="16"/>
       <w:r>
         <w:commentReference w:id="16"/>
-      </w:r>
-      <w:r>
-        <w:rPr>
-          <w:rFonts w:cs="Times New Roman" w:ascii="Times New Roman" w:hAnsi="Times New Roman"/>
-          <w:sz w:val="24"/>
-        </w:rPr>
-        <w:t xml:space="preserve">, purple and red), with remaining tracks in the background (grey lines). The riparian zone along rivers (500m from river centre) is shaded in </w:t>
-      </w:r>
-      <w:commentRangeStart w:id="17"/>
-      <w:r>
-        <w:rPr>
-          <w:rFonts w:cs="Times New Roman" w:ascii="Times New Roman" w:hAnsi="Times New Roman"/>
-          <w:sz w:val="24"/>
-        </w:rPr>
-        <w:t>green</w:t>
-      </w:r>
-      <w:r>
-        <w:rPr>
-          <w:rFonts w:cs="Times New Roman" w:ascii="Times New Roman" w:hAnsi="Times New Roman"/>
-          <w:sz w:val="24"/>
-        </w:rPr>
-      </w:r>
-      <w:commentRangeEnd w:id="17"/>
-      <w:r>
-        <w:commentReference w:id="17"/>
       </w:r>
       <w:r>
         <w:rPr>
@@ -2053,256 +2063,201 @@
       </w:r>
     </w:p>
   </w:comment>
-  <w:comment w:id="1" w:author="Pratik Gupte" w:date="2018-02-14T12:15:11Z" w:initials="PG">
-    <w:p>
-      <w:r>
-        <w:rPr>
-          <w:rFonts w:eastAsia="Cambria" w:cstheme="minorBidi" w:eastAsiaTheme="minorHAnsi" w:cs="" w:ascii="Cambria" w:hAnsi="Cambria"/>
-          <w:b w:val="false"/>
-          <w:bCs w:val="false"/>
-          <w:i/>
-          <w:iCs w:val="false"/>
-          <w:caps w:val="false"/>
-          <w:smallCaps w:val="false"/>
-          <w:strike w:val="false"/>
-          <w:dstrike w:val="false"/>
-          <w:outline w:val="false"/>
-          <w:shadow w:val="false"/>
-          <w:emboss w:val="false"/>
-          <w:imprint w:val="false"/>
-          <w:color w:val="auto"/>
-          <w:spacing w:val="0"/>
-          <w:w w:val="100"/>
-          <w:kern w:val="0"/>
-          <w:position w:val="0"/>
-          <w:sz w:val="16"/>
-          <w:szCs w:val="24"/>
-          <w:u w:val="none"/>
-          <w:vertAlign w:val="baseline"/>
-          <w:em w:val="none"/>
-          <w:lang w:bidi="ar-SA" w:eastAsia="en-US" w:val="en-US"/>
-        </w:rPr>
-        <w:t>Reply to Maria Thaker (14/02/2018, 05:51): "..."</w:t>
-      </w:r>
-    </w:p>
+  <w:comment w:id="1" w:author="Maria Thaker" w:date="2018-02-14T09:11:00Z" w:initials="MT">
+    <w:p>
+      <w:r>
+        <w:rPr>
+          <w:rFonts w:ascii="Liberation Serif" w:hAnsi="Liberation Serif" w:eastAsia="DejaVu Sans" w:cs="DejaVu Sans"/>
+          <w:color w:val="00000A"/>
+          <w:sz w:val="24"/>
+          <w:lang w:val="en-US" w:eastAsia="en-US" w:bidi="en-US"/>
+        </w:rPr>
+        <w:t>I think we’ve condensed and simplified the results too much. Almost reads trivial now. Abi – do we want to bring the glm back. Start with how much temperature influences movement strategies (where they are and how fast they move), beyond vegetation. Then explain in what way temp influences movement.</w:t>
+      </w:r>
+    </w:p>
+  </w:comment>
+  <w:comment w:id="2" w:author="Maria Thaker" w:date="2018-02-14T06:16:00Z" w:initials="MT">
+    <w:p>
+      <w:r>
+        <w:rPr>
+          <w:rFonts w:ascii="Liberation Serif" w:hAnsi="Liberation Serif" w:eastAsia="DejaVu Sans" w:cs="DejaVu Sans"/>
+          <w:color w:val="00000A"/>
+          <w:sz w:val="24"/>
+          <w:lang w:val="en-US" w:eastAsia="en-US" w:bidi="en-US"/>
+        </w:rPr>
+        <w:t>read the first chapter of angiletta’s book to help you with this paragraph</w:t>
+      </w:r>
+    </w:p>
+  </w:comment>
+  <w:comment w:id="3" w:author="Maria Thaker" w:date="2018-02-14T05:59:00Z" w:initials="MT">
+    <w:p>
+      <w:r>
+        <w:rPr>
+          <w:rFonts w:ascii="Liberation Serif" w:hAnsi="Liberation Serif" w:eastAsia="DejaVu Sans" w:cs="DejaVu Sans"/>
+          <w:color w:val="00000A"/>
+          <w:sz w:val="24"/>
+          <w:lang w:val="en-US" w:eastAsia="en-US" w:bidi="en-US"/>
+        </w:rPr>
+        <w:t>Need a less colloquial start.</w:t>
+      </w:r>
+    </w:p>
+  </w:comment>
+  <w:comment w:id="4" w:author="Maria Thaker" w:date="2018-02-14T06:00:00Z" w:initials="MT">
+    <w:p>
+      <w:r>
+        <w:rPr>
+          <w:rFonts w:ascii="Liberation Serif" w:hAnsi="Liberation Serif" w:eastAsia="DejaVu Sans" w:cs="DejaVu Sans"/>
+          <w:color w:val="00000A"/>
+          <w:sz w:val="24"/>
+          <w:lang w:val="en-US" w:eastAsia="en-US" w:bidi="en-US"/>
+        </w:rPr>
+        <w:t>Not true</w:t>
+      </w:r>
+    </w:p>
+  </w:comment>
+  <w:comment w:id="5" w:author="Maria Thaker" w:date="2018-02-14T06:17:00Z" w:initials="MT">
+    <w:p>
+      <w:r>
+        <w:rPr>
+          <w:rFonts w:ascii="Liberation Serif" w:hAnsi="Liberation Serif" w:eastAsia="DejaVu Sans" w:cs="DejaVu Sans"/>
+          <w:color w:val="00000A"/>
+          <w:sz w:val="24"/>
+          <w:lang w:val="en-US" w:eastAsia="en-US" w:bidi="en-US"/>
+        </w:rPr>
+        <w:t>vague</w:t>
+      </w:r>
+    </w:p>
+  </w:comment>
+  <w:comment w:id="6" w:author="Maria Thaker" w:date="2018-02-14T06:19:00Z" w:initials="MT">
+    <w:p>
+      <w:r>
+        <w:rPr>
+          <w:rFonts w:ascii="Liberation Serif" w:hAnsi="Liberation Serif" w:eastAsia="DejaVu Sans" w:cs="DejaVu Sans"/>
+          <w:color w:val="00000A"/>
+          <w:sz w:val="24"/>
+          <w:lang w:val="en-US" w:eastAsia="en-US" w:bidi="en-US"/>
+        </w:rPr>
+        <w:t xml:space="preserve">colloquial. Also the resource and predation tradeoff is always relevant and not just for ungulates in arid environments. </w:t>
+      </w:r>
+    </w:p>
+  </w:comment>
+  <w:comment w:id="7" w:author="Maria Thaker" w:date="2018-02-14T06:23:00Z" w:initials="MT">
+    <w:p>
+      <w:r>
+        <w:rPr>
+          <w:rFonts w:ascii="Liberation Serif" w:hAnsi="Liberation Serif" w:eastAsia="DejaVu Sans" w:cs="DejaVu Sans"/>
+          <w:color w:val="00000A"/>
+          <w:sz w:val="24"/>
+          <w:lang w:val="en-US" w:eastAsia="en-US" w:bidi="en-US"/>
+        </w:rPr>
+        <w:t>Don’t know about that. There is a valid reason not to use these sensors as absolute temperature information. The last part of this paragraph is too method driven, which is not necessary. Keep it to the biology of movement. How much do resources and temperature influence where animals are located and how they move through space.</w:t>
+      </w:r>
+    </w:p>
+  </w:comment>
+  <w:comment w:id="8" w:author="Maria Thaker" w:date="2018-02-14T09:00:00Z" w:initials="MT">
+    <w:p>
+      <w:r>
+        <w:rPr>
+          <w:rFonts w:ascii="Liberation Serif" w:hAnsi="Liberation Serif" w:eastAsia="DejaVu Sans" w:cs="DejaVu Sans"/>
+          <w:color w:val="00000A"/>
+          <w:sz w:val="24"/>
+          <w:lang w:val="en-US" w:eastAsia="en-US" w:bidi="en-US"/>
+        </w:rPr>
+        <w:t>This is short-hand. Explain the temperature range and precipitation levels for each season. Cite Birkett and others.</w:t>
+      </w:r>
+    </w:p>
+  </w:comment>
+  <w:comment w:id="9" w:author="Maria Thaker" w:date="2018-02-14T09:01:00Z" w:initials="MT">
+    <w:p>
+      <w:r>
+        <w:rPr>
+          <w:rFonts w:ascii="Liberation Serif" w:hAnsi="Liberation Serif" w:eastAsia="DejaVu Sans" w:cs="DejaVu Sans"/>
+          <w:color w:val="00000A"/>
+          <w:sz w:val="24"/>
+          <w:lang w:val="en-US" w:eastAsia="en-US" w:bidi="en-US"/>
+        </w:rPr>
+        <w:t xml:space="preserve">Flip this and expand. The thermochron use is secondary to the science so talk about the main scientific question first, then state that we did this analysis  using the thermochrons, which we’ve assessed is an accurate measure of the ambient temperature.  </w:t>
+      </w:r>
+    </w:p>
+  </w:comment>
+  <w:comment w:id="10" w:author="Maria Thaker" w:date="2018-02-14T09:27:00Z" w:initials="MT">
+    <w:p>
+      <w:r>
+        <w:rPr>
+          <w:rFonts w:ascii="Liberation Serif" w:hAnsi="Liberation Serif" w:eastAsia="DejaVu Sans" w:cs="DejaVu Sans"/>
+          <w:color w:val="00000A"/>
+          <w:sz w:val="24"/>
+          <w:lang w:val="en-US" w:eastAsia="en-US" w:bidi="en-US"/>
+        </w:rPr>
+        <w:t>Describe the park</w:t>
+      </w:r>
+    </w:p>
+  </w:comment>
+  <w:comment w:id="11" w:author="Maria Thaker" w:date="2018-02-14T09:16:00Z" w:initials="MT">
+    <w:p>
+      <w:r>
+        <w:rPr>
+          <w:rFonts w:ascii="Liberation Serif" w:hAnsi="Liberation Serif" w:eastAsia="DejaVu Sans" w:cs="DejaVu Sans"/>
+          <w:color w:val="00000A"/>
+          <w:sz w:val="24"/>
+          <w:lang w:val="en-US" w:eastAsia="en-US" w:bidi="en-US"/>
+        </w:rPr>
+        <w:t>Remove or incorporate to the text above.</w:t>
+      </w:r>
+    </w:p>
+  </w:comment>
+  <w:comment w:id="12" w:author="Maria Thaker" w:date="2018-02-14T09:21:00Z" w:initials="MT">
+    <w:p>
+      <w:r>
+        <w:rPr>
+          <w:rFonts w:ascii="Liberation Serif" w:hAnsi="Liberation Serif" w:eastAsia="DejaVu Sans" w:cs="DejaVu Sans"/>
+          <w:color w:val="00000A"/>
+          <w:sz w:val="24"/>
+          <w:lang w:val="en-US" w:eastAsia="en-US" w:bidi="en-US"/>
+        </w:rPr>
+        <w:t xml:space="preserve">This needs to be expanded with more detail. Only chose locations that were within a certain distance from the weather station. Then time-matched the collar temperature to the weather station temperature. (was the time match perfect? 30 min resolution at the weather station too?) how many points met these strict criteria? </w:t>
+      </w:r>
+    </w:p>
+  </w:comment>
+  <w:comment w:id="13" w:author="Maria Thaker" w:date="2018-02-14T09:22:00Z" w:initials="MT">
+    <w:p>
+      <w:r>
+        <w:rPr>
+          <w:rFonts w:ascii="Liberation Serif" w:hAnsi="Liberation Serif" w:eastAsia="DejaVu Sans" w:cs="DejaVu Sans"/>
+          <w:color w:val="00000A"/>
+          <w:sz w:val="24"/>
+          <w:lang w:val="en-US" w:eastAsia="en-US" w:bidi="en-US"/>
+        </w:rPr>
+        <w:t>Too vague. Start with the aim and then the approach.</w:t>
+      </w:r>
+    </w:p>
+  </w:comment>
+  <w:comment w:id="14" w:author="Maria Thaker" w:date="2018-02-14T06:10:00Z" w:initials="MT">
+    <w:p>
+      <w:r>
+        <w:rPr>
+          <w:rFonts w:ascii="Liberation Serif" w:hAnsi="Liberation Serif" w:eastAsia="DejaVu Sans" w:cs="DejaVu Sans"/>
+          <w:color w:val="00000A"/>
+          <w:sz w:val="24"/>
+          <w:lang w:val="en-US" w:eastAsia="en-US" w:bidi="en-US"/>
+        </w:rPr>
+        <w:t>Change the background to white and not yellow. And remove the dotted grid</w:t>
+      </w:r>
+    </w:p>
+  </w:comment>
+  <w:comment w:id="15" w:author="Maria Thaker" w:date="2018-02-14T06:15:00Z" w:initials="MT">
     <w:p>
       <w:r>
         <w:rPr>
           <w:rFonts w:ascii="Liberation Serif" w:hAnsi="Liberation Serif" w:eastAsia="DejaVu Sans" w:cs="DejaVu Sans"/>
           <w:color w:val="auto"/>
-          <w:sz w:val="20"/>
-          <w:lang w:val="en-US" w:eastAsia="en-US" w:bidi="ar-SA"/>
-        </w:rPr>
-        <w:t>Landscape features where ambient temperatures are consistently lower than surroundings: water sources, exposed ridges etc.</w:t>
-      </w:r>
-    </w:p>
-    <w:p>
-      <w:r>
-        <w:rPr>
-          <w:rFonts w:ascii="Liberation Serif" w:hAnsi="Liberation Serif" w:eastAsia="DejaVu Sans" w:cs="DejaVu Sans"/>
-          <w:color w:val="auto"/>
-          <w:sz w:val="20"/>
-          <w:lang w:val="en-US" w:eastAsia="en-US" w:bidi="ar-SA"/>
-        </w:rPr>
-        <w:t>Used in the urban ecology literature.</w:t>
-      </w:r>
-    </w:p>
-  </w:comment>
-  <w:comment w:id="2" w:author="Maria Thaker" w:date="2018-02-14T09:11:00Z" w:initials="MT">
-    <w:p>
-      <w:r>
-        <w:rPr>
-          <w:rFonts w:ascii="Liberation Serif" w:hAnsi="Liberation Serif" w:eastAsia="DejaVu Sans" w:cs="DejaVu Sans"/>
-          <w:color w:val="00000A"/>
           <w:sz w:val="24"/>
           <w:lang w:val="en-US" w:eastAsia="en-US" w:bidi="en-US"/>
         </w:rPr>
-        <w:t>I think we’ve condensed and simplified the results too much. Almost reads trivial now. Abi – do we want to bring the glm back. Start with how much temperature influences movement strategies (where they are and how fast they move), beyond vegetation. Then explain in what way temp influences movement.</w:t>
-      </w:r>
-    </w:p>
-  </w:comment>
-  <w:comment w:id="3" w:author="Maria Thaker" w:date="2018-02-14T06:16:00Z" w:initials="MT">
-    <w:p>
-      <w:r>
-        <w:rPr>
-          <w:rFonts w:ascii="Liberation Serif" w:hAnsi="Liberation Serif" w:eastAsia="DejaVu Sans" w:cs="DejaVu Sans"/>
-          <w:color w:val="00000A"/>
-          <w:sz w:val="24"/>
-          <w:lang w:val="en-US" w:eastAsia="en-US" w:bidi="en-US"/>
-        </w:rPr>
-        <w:t>read the first chapter of angiletta’s book to help you with this paragraph</w:t>
-      </w:r>
-    </w:p>
-  </w:comment>
-  <w:comment w:id="4" w:author="Maria Thaker" w:date="2018-02-14T05:59:00Z" w:initials="MT">
-    <w:p>
-      <w:r>
-        <w:rPr>
-          <w:rFonts w:ascii="Liberation Serif" w:hAnsi="Liberation Serif" w:eastAsia="DejaVu Sans" w:cs="DejaVu Sans"/>
-          <w:color w:val="00000A"/>
-          <w:sz w:val="24"/>
-          <w:lang w:val="en-US" w:eastAsia="en-US" w:bidi="en-US"/>
-        </w:rPr>
-        <w:t>Need a less colloquial start.</w:t>
-      </w:r>
-    </w:p>
-  </w:comment>
-  <w:comment w:id="5" w:author="Maria Thaker" w:date="2018-02-14T06:00:00Z" w:initials="MT">
-    <w:p>
-      <w:r>
-        <w:rPr>
-          <w:rFonts w:ascii="Liberation Serif" w:hAnsi="Liberation Serif" w:eastAsia="DejaVu Sans" w:cs="DejaVu Sans"/>
-          <w:color w:val="00000A"/>
-          <w:sz w:val="24"/>
-          <w:lang w:val="en-US" w:eastAsia="en-US" w:bidi="en-US"/>
-        </w:rPr>
-        <w:t>Not true</w:t>
-      </w:r>
-    </w:p>
-  </w:comment>
-  <w:comment w:id="6" w:author="Maria Thaker" w:date="2018-02-14T06:17:00Z" w:initials="MT">
-    <w:p>
-      <w:r>
-        <w:rPr>
-          <w:rFonts w:ascii="Liberation Serif" w:hAnsi="Liberation Serif" w:eastAsia="DejaVu Sans" w:cs="DejaVu Sans"/>
-          <w:color w:val="00000A"/>
-          <w:sz w:val="24"/>
-          <w:lang w:val="en-US" w:eastAsia="en-US" w:bidi="en-US"/>
-        </w:rPr>
-        <w:t>vague</w:t>
-      </w:r>
-    </w:p>
-  </w:comment>
-  <w:comment w:id="7" w:author="Maria Thaker" w:date="2018-02-14T06:19:00Z" w:initials="MT">
-    <w:p>
-      <w:r>
-        <w:rPr>
-          <w:rFonts w:ascii="Liberation Serif" w:hAnsi="Liberation Serif" w:eastAsia="DejaVu Sans" w:cs="DejaVu Sans"/>
-          <w:color w:val="00000A"/>
-          <w:sz w:val="24"/>
-          <w:lang w:val="en-US" w:eastAsia="en-US" w:bidi="en-US"/>
-        </w:rPr>
-        <w:t xml:space="preserve">colloquial. Also the resource and predation tradeoff is always relevant and not just for ungulates in arid environments. </w:t>
-      </w:r>
-    </w:p>
-  </w:comment>
-  <w:comment w:id="8" w:author="Maria Thaker" w:date="2018-02-14T06:23:00Z" w:initials="MT">
-    <w:p>
-      <w:r>
-        <w:rPr>
-          <w:rFonts w:ascii="Liberation Serif" w:hAnsi="Liberation Serif" w:eastAsia="DejaVu Sans" w:cs="DejaVu Sans"/>
-          <w:color w:val="00000A"/>
-          <w:sz w:val="24"/>
-          <w:lang w:val="en-US" w:eastAsia="en-US" w:bidi="en-US"/>
-        </w:rPr>
-        <w:t>Don’t know about that. There is a valid reason not to use these sensors as absolute temperature information. The last part of this paragraph is too method driven, which is not necessary. Keep it to the biology of movement. How much do resources and temperature influence where animals are located and how they move through space.</w:t>
-      </w:r>
-    </w:p>
-  </w:comment>
-  <w:comment w:id="9" w:author="Maria Thaker" w:date="2018-02-14T09:00:00Z" w:initials="MT">
-    <w:p>
-      <w:r>
-        <w:rPr>
-          <w:rFonts w:ascii="Liberation Serif" w:hAnsi="Liberation Serif" w:eastAsia="DejaVu Sans" w:cs="DejaVu Sans"/>
-          <w:color w:val="00000A"/>
-          <w:sz w:val="24"/>
-          <w:lang w:val="en-US" w:eastAsia="en-US" w:bidi="en-US"/>
-        </w:rPr>
-        <w:t>This is short-hand. Explain the temperature range and precipitation levels for each season. Cite Birkett and others.</w:t>
-      </w:r>
-    </w:p>
-  </w:comment>
-  <w:comment w:id="10" w:author="Maria Thaker" w:date="2018-02-14T09:01:00Z" w:initials="MT">
-    <w:p>
-      <w:r>
-        <w:rPr>
-          <w:rFonts w:ascii="Liberation Serif" w:hAnsi="Liberation Serif" w:eastAsia="DejaVu Sans" w:cs="DejaVu Sans"/>
-          <w:color w:val="00000A"/>
-          <w:sz w:val="24"/>
-          <w:lang w:val="en-US" w:eastAsia="en-US" w:bidi="en-US"/>
-        </w:rPr>
-        <w:t xml:space="preserve">Flip this and expand. The thermochron use is secondary to the science so talk about the main scientific question first, then state that we did this analysis  using the thermochrons, which we’ve assessed is an accurate measure of the ambient temperature.  </w:t>
-      </w:r>
-    </w:p>
-  </w:comment>
-  <w:comment w:id="11" w:author="Maria Thaker" w:date="2018-02-14T09:27:00Z" w:initials="MT">
-    <w:p>
-      <w:r>
-        <w:rPr>
-          <w:rFonts w:ascii="Liberation Serif" w:hAnsi="Liberation Serif" w:eastAsia="DejaVu Sans" w:cs="DejaVu Sans"/>
-          <w:color w:val="00000A"/>
-          <w:sz w:val="24"/>
-          <w:lang w:val="en-US" w:eastAsia="en-US" w:bidi="en-US"/>
-        </w:rPr>
-        <w:t>Describe the park</w:t>
-      </w:r>
-    </w:p>
-  </w:comment>
-  <w:comment w:id="12" w:author="Maria Thaker" w:date="2018-02-14T09:16:00Z" w:initials="MT">
-    <w:p>
-      <w:r>
-        <w:rPr>
-          <w:rFonts w:ascii="Liberation Serif" w:hAnsi="Liberation Serif" w:eastAsia="DejaVu Sans" w:cs="DejaVu Sans"/>
-          <w:color w:val="00000A"/>
-          <w:sz w:val="24"/>
-          <w:lang w:val="en-US" w:eastAsia="en-US" w:bidi="en-US"/>
-        </w:rPr>
-        <w:t>Remove or incorporate to the text above.</w:t>
-      </w:r>
-    </w:p>
-  </w:comment>
-  <w:comment w:id="13" w:author="Maria Thaker" w:date="2018-02-14T09:21:00Z" w:initials="MT">
-    <w:p>
-      <w:r>
-        <w:rPr>
-          <w:rFonts w:ascii="Liberation Serif" w:hAnsi="Liberation Serif" w:eastAsia="DejaVu Sans" w:cs="DejaVu Sans"/>
-          <w:color w:val="00000A"/>
-          <w:sz w:val="24"/>
-          <w:lang w:val="en-US" w:eastAsia="en-US" w:bidi="en-US"/>
-        </w:rPr>
-        <w:t xml:space="preserve">This needs to be expanded with more detail. Only chose locations that were within a certain distance from the weather station. Then time-matched the collar temperature to the weather station temperature. (was the time match perfect? 30 min resolution at the weather station too?) how many points met these strict criteria? </w:t>
-      </w:r>
-    </w:p>
-  </w:comment>
-  <w:comment w:id="14" w:author="Maria Thaker" w:date="2018-02-14T09:22:00Z" w:initials="MT">
-    <w:p>
-      <w:r>
-        <w:rPr>
-          <w:rFonts w:ascii="Liberation Serif" w:hAnsi="Liberation Serif" w:eastAsia="DejaVu Sans" w:cs="DejaVu Sans"/>
-          <w:color w:val="00000A"/>
-          <w:sz w:val="24"/>
-          <w:lang w:val="en-US" w:eastAsia="en-US" w:bidi="en-US"/>
-        </w:rPr>
-        <w:t>Too vague. Start with the aim and then the approach.</w:t>
-      </w:r>
-    </w:p>
-  </w:comment>
-  <w:comment w:id="15" w:author="Maria Thaker" w:date="2018-02-14T06:10:00Z" w:initials="MT">
-    <w:p>
-      <w:r>
-        <w:rPr>
-          <w:rFonts w:ascii="Liberation Serif" w:hAnsi="Liberation Serif" w:eastAsia="DejaVu Sans" w:cs="DejaVu Sans"/>
-          <w:color w:val="00000A"/>
-          <w:sz w:val="24"/>
-          <w:lang w:val="en-US" w:eastAsia="en-US" w:bidi="en-US"/>
-        </w:rPr>
-        <w:t>Change the background to white and not yellow. And remove the dotted grid</w:t>
       </w:r>
     </w:p>
   </w:comment>
   <w:comment w:id="16" w:author="Maria Thaker" w:date="2018-02-14T06:15:00Z" w:initials="MT">
-    <w:p>
-      <w:r>
-        <w:rPr>
-          <w:rFonts w:ascii="Liberation Serif" w:hAnsi="Liberation Serif" w:eastAsia="DejaVu Sans" w:cs="DejaVu Sans"/>
-          <w:color w:val="auto"/>
-          <w:sz w:val="24"/>
-          <w:lang w:val="en-US" w:eastAsia="en-US" w:bidi="en-US"/>
-        </w:rPr>
-      </w:r>
-    </w:p>
-  </w:comment>
-  <w:comment w:id="17" w:author="Maria Thaker" w:date="2018-02-14T06:15:00Z" w:initials="MT">
     <w:p>
       <w:r>
         <w:rPr>

</xml_diff>